<commit_message>
Se ajusta el modulo de Deudores y se gestiona el Oficio Acuerdo de PAgo sigobius entre otras modificaciones generales
</commit_message>
<xml_diff>
--- a/output/templates_GCC/Plantilla_4566.docx
+++ b/output/templates_GCC/Plantilla_4566.docx
@@ -1,6 +1,6 @@
 
 <file path=word/document.xml><?xml version="1.0" encoding="utf-8"?>
-<w:document xmlns:wpc="http://schemas.microsoft.com/office/word/2010/wordprocessingCanvas" xmlns:cx="http://schemas.microsoft.com/office/drawing/2014/chartex" xmlns:cx1="http://schemas.microsoft.com/office/drawing/2015/9/8/chartex" xmlns:cx2="http://schemas.microsoft.com/office/drawing/2015/10/21/chartex" xmlns:cx3="http://schemas.microsoft.com/office/drawing/2016/5/9/chartex" xmlns:cx4="http://schemas.microsoft.com/office/drawing/2016/5/10/chartex" xmlns:cx5="http://schemas.microsoft.com/office/drawing/2016/5/11/chartex" xmlns:cx6="http://schemas.microsoft.com/office/drawing/2016/5/12/chartex" xmlns:cx7="http://schemas.microsoft.com/office/drawing/2016/5/13/chartex" xmlns:cx8="http://schemas.microsoft.com/office/drawing/2016/5/14/chartex" xmlns:mc="http://schemas.openxmlformats.org/markup-compatibility/2006" xmlns:aink="http://schemas.microsoft.com/office/drawing/2016/ink" xmlns:am3d="http://schemas.microsoft.com/office/drawing/2017/model3d" xmlns:o="urn:schemas-microsoft-com:office:office" xmlns:oel="http://schemas.microsoft.com/office/2019/extlst" xmlns:r="http://schemas.openxmlformats.org/officeDocument/2006/relationships" xmlns:m="http://schemas.openxmlformats.org/officeDocument/2006/math" xmlns:v="urn:schemas-microsoft-com:vml" xmlns:wp14="http://schemas.microsoft.com/office/word/2010/wordprocessingDrawing" xmlns:wp="http://schemas.openxmlformats.org/drawingml/2006/wordprocessingDrawing" xmlns:w10="urn:schemas-microsoft-com:office:word" xmlns:w="http://schemas.openxmlformats.org/wordprocessingml/2006/main" xmlns:w14="http://schemas.microsoft.com/office/word/2010/wordml" xmlns:w15="http://schemas.microsoft.com/office/word/2012/wordml" xmlns:w16cex="http://schemas.microsoft.com/office/word/2018/wordml/cex" xmlns:w16cid="http://schemas.microsoft.com/office/word/2016/wordml/cid" xmlns:w16="http://schemas.microsoft.com/office/word/2018/wordml" xmlns:w16sdtdh="http://schemas.microsoft.com/office/word/2020/wordml/sdtdatahash" xmlns:w16se="http://schemas.microsoft.com/office/word/2015/wordml/symex" xmlns:wpg="http://schemas.microsoft.com/office/word/2010/wordprocessingGroup" xmlns:wpi="http://schemas.microsoft.com/office/word/2010/wordprocessingInk" xmlns:wne="http://schemas.microsoft.com/office/word/2006/wordml" xmlns:wps="http://schemas.microsoft.com/office/word/2010/wordprocessingShape" mc:Ignorable="w14 w15 w16se w16cid w16 w16cex w16sdtdh wp14">
+<w:document xmlns:wpc="http://schemas.microsoft.com/office/word/2010/wordprocessingCanvas" xmlns:cx="http://schemas.microsoft.com/office/drawing/2014/chartex" xmlns:cx1="http://schemas.microsoft.com/office/drawing/2015/9/8/chartex" xmlns:cx2="http://schemas.microsoft.com/office/drawing/2015/10/21/chartex" xmlns:cx3="http://schemas.microsoft.com/office/drawing/2016/5/9/chartex" xmlns:cx4="http://schemas.microsoft.com/office/drawing/2016/5/10/chartex" xmlns:cx5="http://schemas.microsoft.com/office/drawing/2016/5/11/chartex" xmlns:cx6="http://schemas.microsoft.com/office/drawing/2016/5/12/chartex" xmlns:cx7="http://schemas.microsoft.com/office/drawing/2016/5/13/chartex" xmlns:cx8="http://schemas.microsoft.com/office/drawing/2016/5/14/chartex" xmlns:mc="http://schemas.openxmlformats.org/markup-compatibility/2006" xmlns:aink="http://schemas.microsoft.com/office/drawing/2016/ink" xmlns:am3d="http://schemas.microsoft.com/office/drawing/2017/model3d" xmlns:o="urn:schemas-microsoft-com:office:office" xmlns:oel="http://schemas.microsoft.com/office/2019/extlst" xmlns:r="http://schemas.openxmlformats.org/officeDocument/2006/relationships" xmlns:m="http://schemas.openxmlformats.org/officeDocument/2006/math" xmlns:v="urn:schemas-microsoft-com:vml" xmlns:wp14="http://schemas.microsoft.com/office/word/2010/wordprocessingDrawing" xmlns:wp="http://schemas.openxmlformats.org/drawingml/2006/wordprocessingDrawing" xmlns:w10="urn:schemas-microsoft-com:office:word" xmlns:w="http://schemas.openxmlformats.org/wordprocessingml/2006/main" xmlns:w14="http://schemas.microsoft.com/office/word/2010/wordml" xmlns:w15="http://schemas.microsoft.com/office/word/2012/wordml" xmlns:w16cex="http://schemas.microsoft.com/office/word/2018/wordml/cex" xmlns:w16cid="http://schemas.microsoft.com/office/word/2016/wordml/cid" xmlns:w16="http://schemas.microsoft.com/office/word/2018/wordml" xmlns:w16du="http://schemas.microsoft.com/office/word/2023/wordml/word16du" xmlns:w16sdtdh="http://schemas.microsoft.com/office/word/2020/wordml/sdtdatahash" xmlns:w16se="http://schemas.microsoft.com/office/word/2015/wordml/symex" xmlns:wpg="http://schemas.microsoft.com/office/word/2010/wordprocessingGroup" xmlns:wpi="http://schemas.microsoft.com/office/word/2010/wordprocessingInk" xmlns:wne="http://schemas.microsoft.com/office/word/2006/wordml" xmlns:wps="http://schemas.microsoft.com/office/word/2010/wordprocessingShape" mc:Ignorable="w14 w15 w16se w16cid w16 w16cex w16sdtdh w16du wp14">
   <w:body>
     <w:p>
       <w:pPr>
@@ -97,6 +97,7 @@
     </w:p>
     <w:p>
       <w:pPr>
+        <w:ind w:left="708" w:hanging="708"/>
         <w:jc w:val="center"/>
         <w:rPr>
           <w:rFonts w:ascii="Arial" w:hAnsi="Arial" w:cs="Arial"/>
@@ -1224,7 +1225,7 @@
     </w:p>
     <w:tbl>
       <w:tblPr>
-        <w:tblW w:w="0" w:type="auto"/>
+        <w:tblW w:w="10279" w:type="dxa"/>
         <w:tblInd w:w="-106" w:type="dxa"/>
         <w:tblBorders>
           <w:top w:val="single" w:sz="12" w:space="0" w:color="808080"/>
@@ -1232,21 +1233,22 @@
           <w:bottom w:val="single" w:sz="12" w:space="0" w:color="808080"/>
           <w:right w:val="single" w:sz="12" w:space="0" w:color="808080"/>
         </w:tblBorders>
+        <w:tblLayout w:type="fixed"/>
         <w:tblLook w:val="01E0" w:firstRow="1" w:lastRow="1" w:firstColumn="1" w:lastColumn="1" w:noHBand="0" w:noVBand="0"/>
       </w:tblPr>
       <w:tblGrid>
-        <w:gridCol w:w="1200"/>
-        <w:gridCol w:w="1332"/>
-        <w:gridCol w:w="1374"/>
-        <w:gridCol w:w="1457"/>
-        <w:gridCol w:w="1337"/>
-        <w:gridCol w:w="1627"/>
-        <w:gridCol w:w="1067"/>
+        <w:gridCol w:w="781"/>
+        <w:gridCol w:w="1418"/>
+        <w:gridCol w:w="1701"/>
+        <w:gridCol w:w="1463"/>
+        <w:gridCol w:w="1230"/>
+        <w:gridCol w:w="1734"/>
+        <w:gridCol w:w="1952"/>
       </w:tblGrid>
       <w:tr>
         <w:tc>
           <w:tcPr>
-            <w:tcW w:w="1396" w:type="dxa"/>
+            <w:tcW w:w="781" w:type="dxa"/>
             <w:tcBorders>
               <w:top w:val="single" w:sz="12" w:space="0" w:color="808080"/>
               <w:left w:val="single" w:sz="12" w:space="0" w:color="999999"/>
@@ -1260,8 +1262,8 @@
                 <w:rFonts w:ascii="Calibri" w:hAnsi="Calibri" w:cs="Calibri"/>
                 <w:b/>
                 <w:bCs/>
-                <w:sz w:val="18"/>
-                <w:szCs w:val="18"/>
+                <w:sz w:val="16"/>
+                <w:szCs w:val="16"/>
               </w:rPr>
             </w:pPr>
             <w:r>
@@ -1269,8 +1271,8 @@
                 <w:rFonts w:ascii="Calibri" w:hAnsi="Calibri" w:cs="Calibri"/>
                 <w:b/>
                 <w:bCs/>
-                <w:sz w:val="18"/>
-                <w:szCs w:val="18"/>
+                <w:sz w:val="16"/>
+                <w:szCs w:val="16"/>
               </w:rPr>
               <w:t>CUOTA</w:t>
             </w:r>
@@ -1278,7 +1280,7 @@
         </w:tc>
         <w:tc>
           <w:tcPr>
-            <w:tcW w:w="1726" w:type="dxa"/>
+            <w:tcW w:w="1418" w:type="dxa"/>
             <w:tcBorders>
               <w:top w:val="single" w:sz="12" w:space="0" w:color="808080"/>
               <w:left w:val="single" w:sz="8" w:space="0" w:color="808080"/>
@@ -1292,8 +1294,8 @@
                 <w:rFonts w:ascii="Arial" w:eastAsia="Arial" w:hAnsi="Arial" w:cs="Arial"/>
                 <w:b/>
                 <w:bCs/>
-                <w:sz w:val="18"/>
-                <w:szCs w:val="18"/>
+                <w:sz w:val="16"/>
+                <w:szCs w:val="16"/>
               </w:rPr>
             </w:pPr>
             <w:r>
@@ -1301,8 +1303,8 @@
                 <w:rFonts w:ascii="Arial" w:eastAsia="Arial" w:hAnsi="Arial" w:cs="Arial"/>
                 <w:b/>
                 <w:bCs/>
-                <w:sz w:val="18"/>
-                <w:szCs w:val="18"/>
+                <w:sz w:val="16"/>
+                <w:szCs w:val="16"/>
               </w:rPr>
               <w:t>FECHA</w:t>
             </w:r>
@@ -1310,7 +1312,7 @@
         </w:tc>
         <w:tc>
           <w:tcPr>
-            <w:tcW w:w="1526" w:type="dxa"/>
+            <w:tcW w:w="1701" w:type="dxa"/>
             <w:tcBorders>
               <w:top w:val="single" w:sz="12" w:space="0" w:color="808080"/>
               <w:left w:val="single" w:sz="8" w:space="0" w:color="808080"/>
@@ -1323,8 +1325,8 @@
                 <w:rFonts w:ascii="Arial" w:eastAsia="Arial" w:hAnsi="Arial" w:cs="Arial"/>
                 <w:b/>
                 <w:bCs/>
-                <w:sz w:val="18"/>
-                <w:szCs w:val="18"/>
+                <w:sz w:val="16"/>
+                <w:szCs w:val="16"/>
               </w:rPr>
             </w:pPr>
             <w:r>
@@ -1332,8 +1334,8 @@
                 <w:rFonts w:ascii="Arial" w:eastAsia="Arial" w:hAnsi="Arial" w:cs="Arial"/>
                 <w:b/>
                 <w:bCs/>
-                <w:sz w:val="18"/>
-                <w:szCs w:val="18"/>
+                <w:sz w:val="16"/>
+                <w:szCs w:val="16"/>
               </w:rPr>
               <w:t>CAPITAL</w:t>
             </w:r>
@@ -1341,7 +1343,7 @@
         </w:tc>
         <w:tc>
           <w:tcPr>
-            <w:tcW w:w="1237" w:type="dxa"/>
+            <w:tcW w:w="1463" w:type="dxa"/>
             <w:tcBorders>
               <w:top w:val="single" w:sz="12" w:space="0" w:color="808080"/>
               <w:left w:val="single" w:sz="8" w:space="0" w:color="808080"/>
@@ -1354,8 +1356,8 @@
                 <w:rFonts w:ascii="Arial" w:eastAsia="Arial" w:hAnsi="Arial" w:cs="Arial"/>
                 <w:b/>
                 <w:bCs/>
-                <w:sz w:val="18"/>
-                <w:szCs w:val="18"/>
+                <w:sz w:val="16"/>
+                <w:szCs w:val="16"/>
               </w:rPr>
             </w:pPr>
             <w:r>
@@ -1363,8 +1365,8 @@
                 <w:rFonts w:ascii="Arial" w:eastAsia="Arial" w:hAnsi="Arial" w:cs="Arial"/>
                 <w:b/>
                 <w:bCs/>
-                <w:sz w:val="18"/>
-                <w:szCs w:val="18"/>
+                <w:sz w:val="16"/>
+                <w:szCs w:val="16"/>
               </w:rPr>
               <w:t>INTERESES</w:t>
             </w:r>
@@ -1372,7 +1374,7 @@
         </w:tc>
         <w:tc>
           <w:tcPr>
-            <w:tcW w:w="997" w:type="dxa"/>
+            <w:tcW w:w="1230" w:type="dxa"/>
             <w:tcBorders>
               <w:top w:val="single" w:sz="12" w:space="0" w:color="808080"/>
               <w:left w:val="single" w:sz="8" w:space="0" w:color="808080"/>
@@ -1385,8 +1387,8 @@
                 <w:rFonts w:ascii="Arial" w:eastAsia="Arial" w:hAnsi="Arial" w:cs="Arial"/>
                 <w:b/>
                 <w:bCs/>
-                <w:sz w:val="18"/>
-                <w:szCs w:val="18"/>
+                <w:sz w:val="16"/>
+                <w:szCs w:val="16"/>
               </w:rPr>
             </w:pPr>
             <w:r>
@@ -1394,8 +1396,8 @@
                 <w:rFonts w:ascii="Arial" w:eastAsia="Arial" w:hAnsi="Arial" w:cs="Arial"/>
                 <w:b/>
                 <w:bCs/>
-                <w:sz w:val="18"/>
-                <w:szCs w:val="18"/>
+                <w:sz w:val="16"/>
+                <w:szCs w:val="16"/>
               </w:rPr>
               <w:t>COSTAS</w:t>
             </w:r>
@@ -1403,7 +1405,7 @@
         </w:tc>
         <w:tc>
           <w:tcPr>
-            <w:tcW w:w="1627" w:type="dxa"/>
+            <w:tcW w:w="1734" w:type="dxa"/>
             <w:tcBorders>
               <w:top w:val="single" w:sz="12" w:space="0" w:color="808080"/>
               <w:left w:val="single" w:sz="8" w:space="0" w:color="808080"/>
@@ -1416,8 +1418,8 @@
                 <w:rFonts w:ascii="Arial" w:eastAsia="Arial" w:hAnsi="Arial" w:cs="Arial"/>
                 <w:b/>
                 <w:bCs/>
-                <w:sz w:val="18"/>
-                <w:szCs w:val="18"/>
+                <w:sz w:val="16"/>
+                <w:szCs w:val="16"/>
               </w:rPr>
             </w:pPr>
             <w:r>
@@ -1425,8 +1427,8 @@
                 <w:rFonts w:ascii="Arial" w:eastAsia="Arial" w:hAnsi="Arial" w:cs="Arial"/>
                 <w:b/>
                 <w:bCs/>
-                <w:sz w:val="18"/>
-                <w:szCs w:val="18"/>
+                <w:sz w:val="16"/>
+                <w:szCs w:val="16"/>
               </w:rPr>
               <w:t>INTERESES PLAZO</w:t>
             </w:r>
@@ -1434,7 +1436,7 @@
         </w:tc>
         <w:tc>
           <w:tcPr>
-            <w:tcW w:w="885" w:type="dxa"/>
+            <w:tcW w:w="1952" w:type="dxa"/>
             <w:tcBorders>
               <w:top w:val="single" w:sz="12" w:space="0" w:color="808080"/>
               <w:left w:val="single" w:sz="8" w:space="0" w:color="808080"/>
@@ -1447,8 +1449,8 @@
                 <w:rFonts w:ascii="Arial" w:eastAsia="Arial" w:hAnsi="Arial" w:cs="Arial"/>
                 <w:b/>
                 <w:bCs/>
-                <w:sz w:val="18"/>
-                <w:szCs w:val="18"/>
+                <w:sz w:val="16"/>
+                <w:szCs w:val="16"/>
               </w:rPr>
             </w:pPr>
             <w:r>
@@ -1456,8 +1458,8 @@
                 <w:rFonts w:ascii="Arial" w:eastAsia="Arial" w:hAnsi="Arial" w:cs="Arial"/>
                 <w:b/>
                 <w:bCs/>
-                <w:sz w:val="18"/>
-                <w:szCs w:val="18"/>
+                <w:sz w:val="16"/>
+                <w:szCs w:val="16"/>
               </w:rPr>
               <w:t>TOTAL</w:t>
             </w:r>
@@ -1467,7 +1469,7 @@
       <w:tr>
         <w:tc>
           <w:tcPr>
-            <w:tcW w:w="1396" w:type="dxa"/>
+            <w:tcW w:w="781" w:type="dxa"/>
             <w:tcBorders>
               <w:top w:val="single" w:sz="12" w:space="0" w:color="808080"/>
               <w:left w:val="single" w:sz="12" w:space="0" w:color="999999"/>
@@ -1481,8 +1483,8 @@
                 <w:rFonts w:ascii="Calibri" w:hAnsi="Calibri" w:cs="Calibri"/>
                 <w:b/>
                 <w:bCs/>
-                <w:sz w:val="18"/>
-                <w:szCs w:val="18"/>
+                <w:sz w:val="16"/>
+                <w:szCs w:val="16"/>
               </w:rPr>
             </w:pPr>
             <w:r>
@@ -1490,8 +1492,8 @@
                 <w:rFonts w:ascii="Calibri" w:hAnsi="Calibri" w:cs="Calibri"/>
                 <w:b/>
                 <w:bCs/>
-                <w:sz w:val="18"/>
-                <w:szCs w:val="18"/>
+                <w:sz w:val="16"/>
+                <w:szCs w:val="16"/>
               </w:rPr>
               <w:t>${</w:t>
             </w:r>
@@ -1500,8 +1502,8 @@
                 <w:rFonts w:ascii="Calibri" w:hAnsi="Calibri" w:cs="Calibri"/>
                 <w:b/>
                 <w:bCs/>
-                <w:sz w:val="18"/>
-                <w:szCs w:val="18"/>
+                <w:sz w:val="16"/>
+                <w:szCs w:val="16"/>
               </w:rPr>
               <w:t>rowValue</w:t>
             </w:r>
@@ -1510,8 +1512,8 @@
                 <w:rFonts w:ascii="Calibri" w:hAnsi="Calibri" w:cs="Calibri"/>
                 <w:b/>
                 <w:bCs/>
-                <w:sz w:val="18"/>
-                <w:szCs w:val="18"/>
+                <w:sz w:val="16"/>
+                <w:szCs w:val="16"/>
               </w:rPr>
               <w:t>}</w:t>
             </w:r>
@@ -1519,7 +1521,7 @@
         </w:tc>
         <w:tc>
           <w:tcPr>
-            <w:tcW w:w="1726" w:type="dxa"/>
+            <w:tcW w:w="1418" w:type="dxa"/>
             <w:tcBorders>
               <w:top w:val="single" w:sz="12" w:space="0" w:color="808080"/>
               <w:left w:val="single" w:sz="8" w:space="0" w:color="808080"/>
@@ -1531,31 +1533,31 @@
             <w:pPr>
               <w:rPr>
                 <w:rFonts w:ascii="Arial" w:eastAsia="Arial" w:hAnsi="Arial" w:cs="Arial"/>
-                <w:sz w:val="18"/>
-                <w:szCs w:val="18"/>
+                <w:sz w:val="16"/>
+                <w:szCs w:val="16"/>
               </w:rPr>
             </w:pPr>
             <w:r>
               <w:rPr>
                 <w:rFonts w:ascii="Arial" w:eastAsia="Arial" w:hAnsi="Arial" w:cs="Arial"/>
-                <w:sz w:val="18"/>
-                <w:szCs w:val="18"/>
+                <w:sz w:val="16"/>
+                <w:szCs w:val="16"/>
               </w:rPr>
               <w:fldChar w:fldCharType="begin"/>
             </w:r>
             <w:r>
               <w:rPr>
                 <w:rFonts w:ascii="Arial" w:eastAsia="Arial" w:hAnsi="Arial" w:cs="Arial"/>
-                <w:sz w:val="18"/>
-                <w:szCs w:val="18"/>
+                <w:sz w:val="16"/>
+                <w:szCs w:val="16"/>
               </w:rPr>
               <w:instrText xml:space="preserve"> MERGEFIELD  "Fecha \\@ dd/MM/yyyy" </w:instrText>
             </w:r>
             <w:r>
               <w:rPr>
                 <w:rFonts w:ascii="Arial" w:eastAsia="Arial" w:hAnsi="Arial" w:cs="Arial"/>
-                <w:sz w:val="18"/>
-                <w:szCs w:val="18"/>
+                <w:sz w:val="16"/>
+                <w:szCs w:val="16"/>
               </w:rPr>
               <w:fldChar w:fldCharType="separate"/>
             </w:r>
@@ -1563,16 +1565,16 @@
               <w:rPr>
                 <w:rFonts w:ascii="Arial" w:eastAsia="Arial" w:hAnsi="Arial" w:cs="Arial"/>
                 <w:noProof/>
-                <w:sz w:val="18"/>
-                <w:szCs w:val="18"/>
+                <w:sz w:val="16"/>
+                <w:szCs w:val="16"/>
               </w:rPr>
               <w:t>${Fecha \@ dd/MM/yyyy}</w:t>
             </w:r>
             <w:r>
               <w:rPr>
                 <w:rFonts w:ascii="Arial" w:eastAsia="Arial" w:hAnsi="Arial" w:cs="Arial"/>
-                <w:sz w:val="18"/>
-                <w:szCs w:val="18"/>
+                <w:sz w:val="16"/>
+                <w:szCs w:val="16"/>
               </w:rPr>
               <w:fldChar w:fldCharType="end"/>
             </w:r>
@@ -1580,7 +1582,7 @@
         </w:tc>
         <w:tc>
           <w:tcPr>
-            <w:tcW w:w="1526" w:type="dxa"/>
+            <w:tcW w:w="1701" w:type="dxa"/>
             <w:tcBorders>
               <w:top w:val="single" w:sz="12" w:space="0" w:color="808080"/>
               <w:left w:val="single" w:sz="8" w:space="0" w:color="808080"/>
@@ -1591,31 +1593,31 @@
             <w:pPr>
               <w:rPr>
                 <w:rFonts w:ascii="Arial" w:eastAsia="Arial" w:hAnsi="Arial" w:cs="Arial"/>
-                <w:sz w:val="18"/>
-                <w:szCs w:val="18"/>
+                <w:sz w:val="16"/>
+                <w:szCs w:val="16"/>
               </w:rPr>
             </w:pPr>
             <w:r>
               <w:rPr>
                 <w:rFonts w:ascii="Arial" w:eastAsia="Arial" w:hAnsi="Arial" w:cs="Arial"/>
-                <w:sz w:val="18"/>
-                <w:szCs w:val="18"/>
+                <w:sz w:val="16"/>
+                <w:szCs w:val="16"/>
               </w:rPr>
               <w:fldChar w:fldCharType="begin"/>
             </w:r>
             <w:r>
               <w:rPr>
                 <w:rFonts w:ascii="Arial" w:eastAsia="Arial" w:hAnsi="Arial" w:cs="Arial"/>
-                <w:sz w:val="18"/>
-                <w:szCs w:val="18"/>
+                <w:sz w:val="16"/>
+                <w:szCs w:val="16"/>
               </w:rPr>
               <w:instrText xml:space="preserve"> MERGEFIELD  Capital </w:instrText>
             </w:r>
             <w:r>
               <w:rPr>
                 <w:rFonts w:ascii="Arial" w:eastAsia="Arial" w:hAnsi="Arial" w:cs="Arial"/>
-                <w:sz w:val="18"/>
-                <w:szCs w:val="18"/>
+                <w:sz w:val="16"/>
+                <w:szCs w:val="16"/>
               </w:rPr>
               <w:fldChar w:fldCharType="separate"/>
             </w:r>
@@ -1623,16 +1625,16 @@
               <w:rPr>
                 <w:rFonts w:ascii="Arial" w:eastAsia="Arial" w:hAnsi="Arial" w:cs="Arial"/>
                 <w:noProof/>
-                <w:sz w:val="18"/>
-                <w:szCs w:val="18"/>
+                <w:sz w:val="16"/>
+                <w:szCs w:val="16"/>
               </w:rPr>
               <w:t>${Capital}</w:t>
             </w:r>
             <w:r>
               <w:rPr>
                 <w:rFonts w:ascii="Arial" w:eastAsia="Arial" w:hAnsi="Arial" w:cs="Arial"/>
-                <w:sz w:val="18"/>
-                <w:szCs w:val="18"/>
+                <w:sz w:val="16"/>
+                <w:szCs w:val="16"/>
               </w:rPr>
               <w:fldChar w:fldCharType="end"/>
             </w:r>
@@ -1640,7 +1642,7 @@
         </w:tc>
         <w:tc>
           <w:tcPr>
-            <w:tcW w:w="1237" w:type="dxa"/>
+            <w:tcW w:w="1463" w:type="dxa"/>
             <w:tcBorders>
               <w:top w:val="single" w:sz="12" w:space="0" w:color="808080"/>
               <w:left w:val="single" w:sz="8" w:space="0" w:color="808080"/>
@@ -1651,31 +1653,31 @@
             <w:pPr>
               <w:rPr>
                 <w:rFonts w:ascii="Arial" w:eastAsia="Arial" w:hAnsi="Arial" w:cs="Arial"/>
-                <w:sz w:val="18"/>
-                <w:szCs w:val="18"/>
+                <w:sz w:val="16"/>
+                <w:szCs w:val="16"/>
               </w:rPr>
             </w:pPr>
             <w:r>
               <w:rPr>
                 <w:rFonts w:ascii="Arial" w:eastAsia="Arial" w:hAnsi="Arial" w:cs="Arial"/>
-                <w:sz w:val="18"/>
-                <w:szCs w:val="18"/>
+                <w:sz w:val="16"/>
+                <w:szCs w:val="16"/>
               </w:rPr>
               <w:fldChar w:fldCharType="begin"/>
             </w:r>
             <w:r>
               <w:rPr>
                 <w:rFonts w:ascii="Arial" w:eastAsia="Arial" w:hAnsi="Arial" w:cs="Arial"/>
-                <w:sz w:val="18"/>
-                <w:szCs w:val="18"/>
+                <w:sz w:val="16"/>
+                <w:szCs w:val="16"/>
               </w:rPr>
               <w:instrText xml:space="preserve"> MERGEFIELD  Intereses </w:instrText>
             </w:r>
             <w:r>
               <w:rPr>
                 <w:rFonts w:ascii="Arial" w:eastAsia="Arial" w:hAnsi="Arial" w:cs="Arial"/>
-                <w:sz w:val="18"/>
-                <w:szCs w:val="18"/>
+                <w:sz w:val="16"/>
+                <w:szCs w:val="16"/>
               </w:rPr>
               <w:fldChar w:fldCharType="separate"/>
             </w:r>
@@ -1683,16 +1685,16 @@
               <w:rPr>
                 <w:rFonts w:ascii="Arial" w:eastAsia="Arial" w:hAnsi="Arial" w:cs="Arial"/>
                 <w:noProof/>
-                <w:sz w:val="18"/>
-                <w:szCs w:val="18"/>
+                <w:sz w:val="16"/>
+                <w:szCs w:val="16"/>
               </w:rPr>
               <w:t>${Intereses}</w:t>
             </w:r>
             <w:r>
               <w:rPr>
                 <w:rFonts w:ascii="Arial" w:eastAsia="Arial" w:hAnsi="Arial" w:cs="Arial"/>
-                <w:sz w:val="18"/>
-                <w:szCs w:val="18"/>
+                <w:sz w:val="16"/>
+                <w:szCs w:val="16"/>
               </w:rPr>
               <w:fldChar w:fldCharType="end"/>
             </w:r>
@@ -1700,7 +1702,7 @@
         </w:tc>
         <w:tc>
           <w:tcPr>
-            <w:tcW w:w="997" w:type="dxa"/>
+            <w:tcW w:w="1230" w:type="dxa"/>
             <w:tcBorders>
               <w:top w:val="single" w:sz="12" w:space="0" w:color="808080"/>
               <w:left w:val="single" w:sz="8" w:space="0" w:color="808080"/>
@@ -1711,31 +1713,31 @@
             <w:pPr>
               <w:rPr>
                 <w:rFonts w:ascii="Arial" w:eastAsia="Arial" w:hAnsi="Arial" w:cs="Arial"/>
-                <w:sz w:val="18"/>
-                <w:szCs w:val="18"/>
+                <w:sz w:val="16"/>
+                <w:szCs w:val="16"/>
               </w:rPr>
             </w:pPr>
             <w:r>
               <w:rPr>
                 <w:rFonts w:ascii="Arial" w:eastAsia="Arial" w:hAnsi="Arial" w:cs="Arial"/>
-                <w:sz w:val="18"/>
-                <w:szCs w:val="18"/>
+                <w:sz w:val="16"/>
+                <w:szCs w:val="16"/>
               </w:rPr>
               <w:fldChar w:fldCharType="begin"/>
             </w:r>
             <w:r>
               <w:rPr>
                 <w:rFonts w:ascii="Arial" w:eastAsia="Arial" w:hAnsi="Arial" w:cs="Arial"/>
-                <w:sz w:val="18"/>
-                <w:szCs w:val="18"/>
+                <w:sz w:val="16"/>
+                <w:szCs w:val="16"/>
               </w:rPr>
               <w:instrText xml:space="preserve"> MERGEFIELD  Costas </w:instrText>
             </w:r>
             <w:r>
               <w:rPr>
                 <w:rFonts w:ascii="Arial" w:eastAsia="Arial" w:hAnsi="Arial" w:cs="Arial"/>
-                <w:sz w:val="18"/>
-                <w:szCs w:val="18"/>
+                <w:sz w:val="16"/>
+                <w:szCs w:val="16"/>
               </w:rPr>
               <w:fldChar w:fldCharType="separate"/>
             </w:r>
@@ -1743,16 +1745,16 @@
               <w:rPr>
                 <w:rFonts w:ascii="Arial" w:eastAsia="Arial" w:hAnsi="Arial" w:cs="Arial"/>
                 <w:noProof/>
-                <w:sz w:val="18"/>
-                <w:szCs w:val="18"/>
+                <w:sz w:val="16"/>
+                <w:szCs w:val="16"/>
               </w:rPr>
               <w:t>${Costas}</w:t>
             </w:r>
             <w:r>
               <w:rPr>
                 <w:rFonts w:ascii="Arial" w:eastAsia="Arial" w:hAnsi="Arial" w:cs="Arial"/>
-                <w:sz w:val="18"/>
-                <w:szCs w:val="18"/>
+                <w:sz w:val="16"/>
+                <w:szCs w:val="16"/>
               </w:rPr>
               <w:fldChar w:fldCharType="end"/>
             </w:r>
@@ -1760,7 +1762,7 @@
         </w:tc>
         <w:tc>
           <w:tcPr>
-            <w:tcW w:w="1627" w:type="dxa"/>
+            <w:tcW w:w="1734" w:type="dxa"/>
             <w:tcBorders>
               <w:top w:val="single" w:sz="12" w:space="0" w:color="808080"/>
               <w:left w:val="single" w:sz="8" w:space="0" w:color="808080"/>
@@ -1771,31 +1773,31 @@
             <w:pPr>
               <w:rPr>
                 <w:rFonts w:ascii="Arial" w:eastAsia="Arial" w:hAnsi="Arial" w:cs="Arial"/>
-                <w:sz w:val="18"/>
-                <w:szCs w:val="18"/>
+                <w:sz w:val="16"/>
+                <w:szCs w:val="16"/>
               </w:rPr>
             </w:pPr>
             <w:r>
               <w:rPr>
                 <w:rFonts w:ascii="Arial" w:eastAsia="Arial" w:hAnsi="Arial" w:cs="Arial"/>
-                <w:sz w:val="18"/>
-                <w:szCs w:val="18"/>
+                <w:sz w:val="16"/>
+                <w:szCs w:val="16"/>
               </w:rPr>
               <w:fldChar w:fldCharType="begin"/>
             </w:r>
             <w:r>
               <w:rPr>
                 <w:rFonts w:ascii="Arial" w:eastAsia="Arial" w:hAnsi="Arial" w:cs="Arial"/>
-                <w:sz w:val="18"/>
-                <w:szCs w:val="18"/>
+                <w:sz w:val="16"/>
+                <w:szCs w:val="16"/>
               </w:rPr>
               <w:instrText xml:space="preserve"> MERGEFIELD  InteresesPlazo </w:instrText>
             </w:r>
             <w:r>
               <w:rPr>
                 <w:rFonts w:ascii="Arial" w:eastAsia="Arial" w:hAnsi="Arial" w:cs="Arial"/>
-                <w:sz w:val="18"/>
-                <w:szCs w:val="18"/>
+                <w:sz w:val="16"/>
+                <w:szCs w:val="16"/>
               </w:rPr>
               <w:fldChar w:fldCharType="separate"/>
             </w:r>
@@ -1803,16 +1805,16 @@
               <w:rPr>
                 <w:rFonts w:ascii="Arial" w:eastAsia="Arial" w:hAnsi="Arial" w:cs="Arial"/>
                 <w:noProof/>
-                <w:sz w:val="18"/>
-                <w:szCs w:val="18"/>
+                <w:sz w:val="16"/>
+                <w:szCs w:val="16"/>
               </w:rPr>
               <w:t>${InteresesPlazo}</w:t>
             </w:r>
             <w:r>
               <w:rPr>
                 <w:rFonts w:ascii="Arial" w:eastAsia="Arial" w:hAnsi="Arial" w:cs="Arial"/>
-                <w:sz w:val="18"/>
-                <w:szCs w:val="18"/>
+                <w:sz w:val="16"/>
+                <w:szCs w:val="16"/>
               </w:rPr>
               <w:fldChar w:fldCharType="end"/>
             </w:r>
@@ -1820,7 +1822,7 @@
         </w:tc>
         <w:tc>
           <w:tcPr>
-            <w:tcW w:w="885" w:type="dxa"/>
+            <w:tcW w:w="1952" w:type="dxa"/>
             <w:tcBorders>
               <w:top w:val="single" w:sz="12" w:space="0" w:color="808080"/>
               <w:left w:val="single" w:sz="8" w:space="0" w:color="808080"/>
@@ -1831,31 +1833,31 @@
             <w:pPr>
               <w:rPr>
                 <w:rFonts w:ascii="Arial" w:eastAsia="Arial" w:hAnsi="Arial" w:cs="Arial"/>
-                <w:sz w:val="18"/>
-                <w:szCs w:val="18"/>
+                <w:sz w:val="16"/>
+                <w:szCs w:val="16"/>
               </w:rPr>
             </w:pPr>
             <w:r>
               <w:rPr>
                 <w:rFonts w:ascii="Arial" w:eastAsia="Arial" w:hAnsi="Arial" w:cs="Arial"/>
-                <w:sz w:val="18"/>
-                <w:szCs w:val="18"/>
+                <w:sz w:val="16"/>
+                <w:szCs w:val="16"/>
               </w:rPr>
               <w:fldChar w:fldCharType="begin"/>
             </w:r>
             <w:r>
               <w:rPr>
                 <w:rFonts w:ascii="Arial" w:eastAsia="Arial" w:hAnsi="Arial" w:cs="Arial"/>
-                <w:sz w:val="18"/>
-                <w:szCs w:val="18"/>
+                <w:sz w:val="16"/>
+                <w:szCs w:val="16"/>
               </w:rPr>
               <w:instrText xml:space="preserve"> MERGEFIELD  Total </w:instrText>
             </w:r>
             <w:r>
               <w:rPr>
                 <w:rFonts w:ascii="Arial" w:eastAsia="Arial" w:hAnsi="Arial" w:cs="Arial"/>
-                <w:sz w:val="18"/>
-                <w:szCs w:val="18"/>
+                <w:sz w:val="16"/>
+                <w:szCs w:val="16"/>
               </w:rPr>
               <w:fldChar w:fldCharType="separate"/>
             </w:r>
@@ -1863,16 +1865,16 @@
               <w:rPr>
                 <w:rFonts w:ascii="Arial" w:eastAsia="Arial" w:hAnsi="Arial" w:cs="Arial"/>
                 <w:noProof/>
-                <w:sz w:val="18"/>
-                <w:szCs w:val="18"/>
+                <w:sz w:val="16"/>
+                <w:szCs w:val="16"/>
               </w:rPr>
               <w:t>${Total}</w:t>
             </w:r>
             <w:r>
               <w:rPr>
                 <w:rFonts w:ascii="Arial" w:eastAsia="Arial" w:hAnsi="Arial" w:cs="Arial"/>
-                <w:sz w:val="18"/>
-                <w:szCs w:val="18"/>
+                <w:sz w:val="16"/>
+                <w:szCs w:val="16"/>
               </w:rPr>
               <w:fldChar w:fldCharType="end"/>
             </w:r>
@@ -1882,7 +1884,7 @@
       <w:tr>
         <w:tc>
           <w:tcPr>
-            <w:tcW w:w="3122" w:type="dxa"/>
+            <w:tcW w:w="2199" w:type="dxa"/>
             <w:gridSpan w:val="2"/>
             <w:tcBorders>
               <w:top w:val="single" w:sz="12" w:space="0" w:color="808080"/>
@@ -1898,8 +1900,8 @@
                 <w:rFonts w:ascii="Arial" w:eastAsia="Arial" w:hAnsi="Arial" w:cs="Arial"/>
                 <w:b/>
                 <w:bCs/>
-                <w:sz w:val="18"/>
-                <w:szCs w:val="18"/>
+                <w:sz w:val="16"/>
+                <w:szCs w:val="16"/>
               </w:rPr>
             </w:pPr>
             <w:r>
@@ -1907,8 +1909,8 @@
                 <w:rFonts w:ascii="Arial" w:eastAsia="Arial" w:hAnsi="Arial" w:cs="Arial"/>
                 <w:b/>
                 <w:bCs/>
-                <w:sz w:val="18"/>
-                <w:szCs w:val="18"/>
+                <w:sz w:val="16"/>
+                <w:szCs w:val="16"/>
               </w:rPr>
               <w:t>TOTAL</w:t>
             </w:r>
@@ -1916,7 +1918,7 @@
         </w:tc>
         <w:tc>
           <w:tcPr>
-            <w:tcW w:w="1526" w:type="dxa"/>
+            <w:tcW w:w="1701" w:type="dxa"/>
             <w:tcBorders>
               <w:top w:val="single" w:sz="12" w:space="0" w:color="808080"/>
               <w:left w:val="single" w:sz="8" w:space="0" w:color="808080"/>
@@ -1927,66 +1929,60 @@
             <w:pPr>
               <w:rPr>
                 <w:rFonts w:ascii="Arial" w:eastAsia="Arial" w:hAnsi="Arial" w:cs="Arial"/>
-                <w:sz w:val="18"/>
-                <w:szCs w:val="18"/>
+                <w:b/>
+                <w:bCs/>
+                <w:sz w:val="16"/>
+                <w:szCs w:val="16"/>
               </w:rPr>
             </w:pPr>
             <w:r>
               <w:rPr>
                 <w:rFonts w:ascii="Arial" w:eastAsia="Arial" w:hAnsi="Arial" w:cs="Arial"/>
-                <w:sz w:val="18"/>
-                <w:szCs w:val="18"/>
+                <w:b/>
+                <w:bCs/>
+                <w:sz w:val="16"/>
+                <w:szCs w:val="16"/>
               </w:rPr>
               <w:fldChar w:fldCharType="begin"/>
             </w:r>
             <w:r>
               <w:rPr>
                 <w:rFonts w:ascii="Arial" w:eastAsia="Arial" w:hAnsi="Arial" w:cs="Arial"/>
-                <w:sz w:val="18"/>
-                <w:szCs w:val="18"/>
+                <w:b/>
+                <w:bCs/>
+                <w:sz w:val="16"/>
+                <w:szCs w:val="16"/>
               </w:rPr>
               <w:instrText xml:space="preserve"> MERGEFIELD  Capital </w:instrText>
             </w:r>
             <w:r>
               <w:rPr>
                 <w:rFonts w:ascii="Arial" w:eastAsia="Arial" w:hAnsi="Arial" w:cs="Arial"/>
-                <w:sz w:val="18"/>
-                <w:szCs w:val="18"/>
+                <w:b/>
+                <w:bCs/>
+                <w:sz w:val="16"/>
+                <w:szCs w:val="16"/>
               </w:rPr>
               <w:fldChar w:fldCharType="separate"/>
             </w:r>
             <w:r>
               <w:rPr>
                 <w:rFonts w:ascii="Arial" w:eastAsia="Arial" w:hAnsi="Arial" w:cs="Arial"/>
+                <w:b/>
+                <w:bCs/>
                 <w:noProof/>
-                <w:sz w:val="18"/>
-                <w:szCs w:val="18"/>
-              </w:rPr>
-              <w:t>${</w:t>
+                <w:sz w:val="16"/>
+                <w:szCs w:val="16"/>
+              </w:rPr>
+              <w:t>${totalCapital}</w:t>
             </w:r>
             <w:r>
               <w:rPr>
                 <w:rFonts w:ascii="Arial" w:eastAsia="Arial" w:hAnsi="Arial" w:cs="Arial"/>
-                <w:noProof/>
-                <w:sz w:val="18"/>
-                <w:szCs w:val="18"/>
-              </w:rPr>
-              <w:t>total</w:t>
-            </w:r>
-            <w:r>
-              <w:rPr>
-                <w:rFonts w:ascii="Arial" w:eastAsia="Arial" w:hAnsi="Arial" w:cs="Arial"/>
-                <w:noProof/>
-                <w:sz w:val="18"/>
-                <w:szCs w:val="18"/>
-              </w:rPr>
-              <w:t>Capital}</w:t>
-            </w:r>
-            <w:r>
-              <w:rPr>
-                <w:rFonts w:ascii="Arial" w:eastAsia="Arial" w:hAnsi="Arial" w:cs="Arial"/>
-                <w:sz w:val="18"/>
-                <w:szCs w:val="18"/>
+                <w:b/>
+                <w:bCs/>
+                <w:sz w:val="16"/>
+                <w:szCs w:val="16"/>
               </w:rPr>
               <w:fldChar w:fldCharType="end"/>
             </w:r>
@@ -1994,7 +1990,7 @@
         </w:tc>
         <w:tc>
           <w:tcPr>
-            <w:tcW w:w="1237" w:type="dxa"/>
+            <w:tcW w:w="1463" w:type="dxa"/>
             <w:tcBorders>
               <w:top w:val="single" w:sz="12" w:space="0" w:color="808080"/>
               <w:left w:val="single" w:sz="8" w:space="0" w:color="808080"/>
@@ -2005,74 +2001,27 @@
             <w:pPr>
               <w:rPr>
                 <w:rFonts w:ascii="Arial" w:eastAsia="Arial" w:hAnsi="Arial" w:cs="Arial"/>
-                <w:sz w:val="18"/>
-                <w:szCs w:val="18"/>
+                <w:b/>
+                <w:bCs/>
+                <w:sz w:val="16"/>
+                <w:szCs w:val="16"/>
               </w:rPr>
             </w:pPr>
             <w:r>
               <w:rPr>
                 <w:rFonts w:ascii="Arial" w:eastAsia="Arial" w:hAnsi="Arial" w:cs="Arial"/>
-                <w:sz w:val="18"/>
-                <w:szCs w:val="18"/>
-              </w:rPr>
-              <w:fldChar w:fldCharType="begin"/>
-            </w:r>
-            <w:r>
-              <w:rPr>
-                <w:rFonts w:ascii="Arial" w:eastAsia="Arial" w:hAnsi="Arial" w:cs="Arial"/>
-                <w:sz w:val="18"/>
-                <w:szCs w:val="18"/>
-              </w:rPr>
-              <w:instrText xml:space="preserve"> MERGEFIELD  Capital </w:instrText>
-            </w:r>
-            <w:r>
-              <w:rPr>
-                <w:rFonts w:ascii="Arial" w:eastAsia="Arial" w:hAnsi="Arial" w:cs="Arial"/>
-                <w:sz w:val="18"/>
-                <w:szCs w:val="18"/>
-              </w:rPr>
-              <w:fldChar w:fldCharType="separate"/>
-            </w:r>
-            <w:r>
-              <w:rPr>
-                <w:rFonts w:ascii="Arial" w:eastAsia="Arial" w:hAnsi="Arial" w:cs="Arial"/>
-                <w:noProof/>
-                <w:sz w:val="18"/>
-                <w:szCs w:val="18"/>
-              </w:rPr>
-              <w:t>${</w:t>
-            </w:r>
-            <w:r>
-              <w:rPr>
-                <w:rFonts w:ascii="Arial" w:eastAsia="Arial" w:hAnsi="Arial" w:cs="Arial"/>
-                <w:noProof/>
-                <w:sz w:val="18"/>
-                <w:szCs w:val="18"/>
-              </w:rPr>
-              <w:t>total</w:t>
-            </w:r>
-            <w:r>
-              <w:rPr>
-                <w:rFonts w:ascii="Arial" w:eastAsia="Arial" w:hAnsi="Arial" w:cs="Arial"/>
-                <w:noProof/>
-                <w:sz w:val="18"/>
-                <w:szCs w:val="18"/>
-              </w:rPr>
-              <w:t>Intereses }</w:t>
-            </w:r>
-            <w:r>
-              <w:rPr>
-                <w:rFonts w:ascii="Arial" w:eastAsia="Arial" w:hAnsi="Arial" w:cs="Arial"/>
-                <w:sz w:val="18"/>
-                <w:szCs w:val="18"/>
-              </w:rPr>
-              <w:fldChar w:fldCharType="end"/>
+                <w:b/>
+                <w:bCs/>
+                <w:sz w:val="16"/>
+                <w:szCs w:val="16"/>
+              </w:rPr>
+              <w:t>${totalInt}</w:t>
             </w:r>
           </w:p>
         </w:tc>
         <w:tc>
           <w:tcPr>
-            <w:tcW w:w="997" w:type="dxa"/>
+            <w:tcW w:w="1230" w:type="dxa"/>
             <w:tcBorders>
               <w:top w:val="single" w:sz="12" w:space="0" w:color="808080"/>
               <w:left w:val="single" w:sz="8" w:space="0" w:color="808080"/>
@@ -2083,74 +2032,27 @@
             <w:pPr>
               <w:rPr>
                 <w:rFonts w:ascii="Arial" w:eastAsia="Arial" w:hAnsi="Arial" w:cs="Arial"/>
-                <w:sz w:val="18"/>
-                <w:szCs w:val="18"/>
+                <w:b/>
+                <w:bCs/>
+                <w:sz w:val="16"/>
+                <w:szCs w:val="16"/>
               </w:rPr>
             </w:pPr>
             <w:r>
               <w:rPr>
                 <w:rFonts w:ascii="Arial" w:eastAsia="Arial" w:hAnsi="Arial" w:cs="Arial"/>
-                <w:sz w:val="18"/>
-                <w:szCs w:val="18"/>
-              </w:rPr>
-              <w:fldChar w:fldCharType="begin"/>
-            </w:r>
-            <w:r>
-              <w:rPr>
-                <w:rFonts w:ascii="Arial" w:eastAsia="Arial" w:hAnsi="Arial" w:cs="Arial"/>
-                <w:sz w:val="18"/>
-                <w:szCs w:val="18"/>
-              </w:rPr>
-              <w:instrText xml:space="preserve"> MERGEFIELD  Capital </w:instrText>
-            </w:r>
-            <w:r>
-              <w:rPr>
-                <w:rFonts w:ascii="Arial" w:eastAsia="Arial" w:hAnsi="Arial" w:cs="Arial"/>
-                <w:sz w:val="18"/>
-                <w:szCs w:val="18"/>
-              </w:rPr>
-              <w:fldChar w:fldCharType="separate"/>
-            </w:r>
-            <w:r>
-              <w:rPr>
-                <w:rFonts w:ascii="Arial" w:eastAsia="Arial" w:hAnsi="Arial" w:cs="Arial"/>
-                <w:noProof/>
-                <w:sz w:val="18"/>
-                <w:szCs w:val="18"/>
-              </w:rPr>
-              <w:t>${</w:t>
-            </w:r>
-            <w:r>
-              <w:rPr>
-                <w:rFonts w:ascii="Arial" w:eastAsia="Arial" w:hAnsi="Arial" w:cs="Arial"/>
-                <w:noProof/>
-                <w:sz w:val="18"/>
-                <w:szCs w:val="18"/>
-              </w:rPr>
-              <w:t>totalCostas</w:t>
-            </w:r>
-            <w:r>
-              <w:rPr>
-                <w:rFonts w:ascii="Arial" w:eastAsia="Arial" w:hAnsi="Arial" w:cs="Arial"/>
-                <w:noProof/>
-                <w:sz w:val="18"/>
-                <w:szCs w:val="18"/>
-              </w:rPr>
-              <w:t>}</w:t>
-            </w:r>
-            <w:r>
-              <w:rPr>
-                <w:rFonts w:ascii="Arial" w:eastAsia="Arial" w:hAnsi="Arial" w:cs="Arial"/>
-                <w:sz w:val="18"/>
-                <w:szCs w:val="18"/>
-              </w:rPr>
-              <w:fldChar w:fldCharType="end"/>
+                <w:b/>
+                <w:bCs/>
+                <w:sz w:val="16"/>
+                <w:szCs w:val="16"/>
+              </w:rPr>
+              <w:t>${totalCos}</w:t>
             </w:r>
           </w:p>
         </w:tc>
         <w:tc>
           <w:tcPr>
-            <w:tcW w:w="1627" w:type="dxa"/>
+            <w:tcW w:w="1734" w:type="dxa"/>
             <w:tcBorders>
               <w:top w:val="single" w:sz="12" w:space="0" w:color="808080"/>
               <w:left w:val="single" w:sz="8" w:space="0" w:color="808080"/>
@@ -2161,74 +2063,27 @@
             <w:pPr>
               <w:rPr>
                 <w:rFonts w:ascii="Arial" w:eastAsia="Arial" w:hAnsi="Arial" w:cs="Arial"/>
-                <w:sz w:val="18"/>
-                <w:szCs w:val="18"/>
+                <w:b/>
+                <w:bCs/>
+                <w:sz w:val="16"/>
+                <w:szCs w:val="16"/>
               </w:rPr>
             </w:pPr>
             <w:r>
               <w:rPr>
                 <w:rFonts w:ascii="Arial" w:eastAsia="Arial" w:hAnsi="Arial" w:cs="Arial"/>
-                <w:sz w:val="18"/>
-                <w:szCs w:val="18"/>
-              </w:rPr>
-              <w:fldChar w:fldCharType="begin"/>
-            </w:r>
-            <w:r>
-              <w:rPr>
-                <w:rFonts w:ascii="Arial" w:eastAsia="Arial" w:hAnsi="Arial" w:cs="Arial"/>
-                <w:sz w:val="18"/>
-                <w:szCs w:val="18"/>
-              </w:rPr>
-              <w:instrText xml:space="preserve"> MERGEFIELD  Capital </w:instrText>
-            </w:r>
-            <w:r>
-              <w:rPr>
-                <w:rFonts w:ascii="Arial" w:eastAsia="Arial" w:hAnsi="Arial" w:cs="Arial"/>
-                <w:sz w:val="18"/>
-                <w:szCs w:val="18"/>
-              </w:rPr>
-              <w:fldChar w:fldCharType="separate"/>
-            </w:r>
-            <w:r>
-              <w:rPr>
-                <w:rFonts w:ascii="Arial" w:eastAsia="Arial" w:hAnsi="Arial" w:cs="Arial"/>
-                <w:noProof/>
-                <w:sz w:val="18"/>
-                <w:szCs w:val="18"/>
-              </w:rPr>
-              <w:t>${</w:t>
-            </w:r>
-            <w:r>
-              <w:rPr>
-                <w:rFonts w:ascii="Arial" w:eastAsia="Arial" w:hAnsi="Arial" w:cs="Arial"/>
-                <w:noProof/>
-                <w:sz w:val="18"/>
-                <w:szCs w:val="18"/>
-              </w:rPr>
-              <w:t>totalCapital</w:t>
-            </w:r>
-            <w:r>
-              <w:rPr>
-                <w:rFonts w:ascii="Arial" w:eastAsia="Arial" w:hAnsi="Arial" w:cs="Arial"/>
-                <w:noProof/>
-                <w:sz w:val="18"/>
-                <w:szCs w:val="18"/>
-              </w:rPr>
-              <w:t>}</w:t>
-            </w:r>
-            <w:r>
-              <w:rPr>
-                <w:rFonts w:ascii="Arial" w:eastAsia="Arial" w:hAnsi="Arial" w:cs="Arial"/>
-                <w:sz w:val="18"/>
-                <w:szCs w:val="18"/>
-              </w:rPr>
-              <w:fldChar w:fldCharType="end"/>
+                <w:b/>
+                <w:bCs/>
+                <w:sz w:val="16"/>
+                <w:szCs w:val="16"/>
+              </w:rPr>
+              <w:t>${totalIntPlaz}</w:t>
             </w:r>
           </w:p>
         </w:tc>
         <w:tc>
           <w:tcPr>
-            <w:tcW w:w="885" w:type="dxa"/>
+            <w:tcW w:w="1952" w:type="dxa"/>
             <w:tcBorders>
               <w:top w:val="single" w:sz="12" w:space="0" w:color="808080"/>
               <w:left w:val="single" w:sz="8" w:space="0" w:color="808080"/>
@@ -2239,66 +2094,60 @@
             <w:pPr>
               <w:rPr>
                 <w:rFonts w:ascii="Arial" w:eastAsia="Arial" w:hAnsi="Arial" w:cs="Arial"/>
-                <w:sz w:val="18"/>
-                <w:szCs w:val="18"/>
+                <w:b/>
+                <w:bCs/>
+                <w:sz w:val="16"/>
+                <w:szCs w:val="16"/>
               </w:rPr>
             </w:pPr>
             <w:r>
               <w:rPr>
                 <w:rFonts w:ascii="Arial" w:eastAsia="Arial" w:hAnsi="Arial" w:cs="Arial"/>
-                <w:sz w:val="18"/>
-                <w:szCs w:val="18"/>
+                <w:b/>
+                <w:bCs/>
+                <w:sz w:val="16"/>
+                <w:szCs w:val="16"/>
               </w:rPr>
               <w:fldChar w:fldCharType="begin"/>
             </w:r>
             <w:r>
               <w:rPr>
                 <w:rFonts w:ascii="Arial" w:eastAsia="Arial" w:hAnsi="Arial" w:cs="Arial"/>
-                <w:sz w:val="18"/>
-                <w:szCs w:val="18"/>
+                <w:b/>
+                <w:bCs/>
+                <w:sz w:val="16"/>
+                <w:szCs w:val="16"/>
               </w:rPr>
               <w:instrText xml:space="preserve"> MERGEFIELD  Capital </w:instrText>
             </w:r>
             <w:r>
               <w:rPr>
                 <w:rFonts w:ascii="Arial" w:eastAsia="Arial" w:hAnsi="Arial" w:cs="Arial"/>
-                <w:sz w:val="18"/>
-                <w:szCs w:val="18"/>
+                <w:b/>
+                <w:bCs/>
+                <w:sz w:val="16"/>
+                <w:szCs w:val="16"/>
               </w:rPr>
               <w:fldChar w:fldCharType="separate"/>
             </w:r>
             <w:r>
               <w:rPr>
                 <w:rFonts w:ascii="Arial" w:eastAsia="Arial" w:hAnsi="Arial" w:cs="Arial"/>
+                <w:b/>
+                <w:bCs/>
                 <w:noProof/>
-                <w:sz w:val="18"/>
-                <w:szCs w:val="18"/>
-              </w:rPr>
-              <w:t>${</w:t>
+                <w:sz w:val="16"/>
+                <w:szCs w:val="16"/>
+              </w:rPr>
+              <w:t>${fullTotal}</w:t>
             </w:r>
             <w:r>
               <w:rPr>
                 <w:rFonts w:ascii="Arial" w:eastAsia="Arial" w:hAnsi="Arial" w:cs="Arial"/>
-                <w:noProof/>
-                <w:sz w:val="18"/>
-                <w:szCs w:val="18"/>
-              </w:rPr>
-              <w:t>fullTotal</w:t>
-            </w:r>
-            <w:r>
-              <w:rPr>
-                <w:rFonts w:ascii="Arial" w:eastAsia="Arial" w:hAnsi="Arial" w:cs="Arial"/>
-                <w:noProof/>
-                <w:sz w:val="18"/>
-                <w:szCs w:val="18"/>
-              </w:rPr>
-              <w:t>}</w:t>
-            </w:r>
-            <w:r>
-              <w:rPr>
-                <w:rFonts w:ascii="Arial" w:eastAsia="Arial" w:hAnsi="Arial" w:cs="Arial"/>
-                <w:sz w:val="18"/>
-                <w:szCs w:val="18"/>
+                <w:b/>
+                <w:bCs/>
+                <w:sz w:val="16"/>
+                <w:szCs w:val="16"/>
               </w:rPr>
               <w:fldChar w:fldCharType="end"/>
             </w:r>
@@ -2530,7 +2379,16 @@
           <w:color w:val="000000"/>
           <w:szCs w:val="20"/>
         </w:rPr>
-        <w:t xml:space="preserve"> en núm.}</w:t>
+        <w:t>Num</w:t>
+      </w:r>
+      <w:r>
+        <w:rPr>
+          <w:rFonts w:ascii="Arial" w:hAnsi="Arial" w:cs="Arial"/>
+          <w:noProof/>
+          <w:color w:val="000000"/>
+          <w:szCs w:val="20"/>
+        </w:rPr>
+        <w:t>}</w:t>
       </w:r>
       <w:r>
         <w:rPr>
@@ -2622,6 +2480,30 @@
           <w:szCs w:val="20"/>
         </w:rPr>
         <w:fldChar w:fldCharType="end"/>
+      </w:r>
+      <w:r>
+        <w:rPr>
+          <w:rFonts w:ascii="Arial" w:hAnsi="Arial" w:cs="Arial"/>
+          <w:color w:val="000000"/>
+          <w:szCs w:val="20"/>
+        </w:rPr>
+        <w:t xml:space="preserve"> </w:t>
+      </w:r>
+      <w:r>
+        <w:rPr>
+          <w:rFonts w:ascii="Arial" w:hAnsi="Arial" w:cs="Arial"/>
+          <w:color w:val="000000"/>
+          <w:szCs w:val="20"/>
+        </w:rPr>
+        <w:t xml:space="preserve">PESOS </w:t>
+      </w:r>
+      <w:r>
+        <w:rPr>
+          <w:rFonts w:ascii="Arial" w:hAnsi="Arial" w:cs="Arial"/>
+          <w:color w:val="000000"/>
+          <w:szCs w:val="20"/>
+        </w:rPr>
+        <w:t>M/CTE</w:t>
       </w:r>
       <w:r>
         <w:rPr>
@@ -3361,54 +3243,53 @@
           <w:color w:val="FF0000"/>
           <w:szCs w:val="20"/>
         </w:rPr>
-        <w:t xml:space="preserve"> debe completar el </w:t>
+        <w:t xml:space="preserve"> debe completar el siguiente texto] </w:t>
+      </w:r>
+      <w:r>
+        <w:rPr>
+          <w:rFonts w:ascii="Arial" w:hAnsi="Arial" w:cs="Arial"/>
+          <w:szCs w:val="20"/>
+        </w:rPr>
+        <w:t xml:space="preserve">El presente acuerdo tiene como garantía un </w:t>
       </w:r>
       <w:r>
         <w:rPr>
           <w:rFonts w:ascii="Arial" w:hAnsi="Arial" w:cs="Arial"/>
           <w:color w:val="FF0000"/>
           <w:szCs w:val="20"/>
+          <w:highlight w:val="yellow"/>
+        </w:rPr>
+        <w:t>bien inmueble o mueble</w:t>
+      </w:r>
+      <w:r>
+        <w:rPr>
+          <w:rFonts w:ascii="Arial" w:hAnsi="Arial" w:cs="Arial"/>
+          <w:color w:val="FF0000"/>
+          <w:szCs w:val="20"/>
+        </w:rPr>
+        <w:t xml:space="preserve"> </w:t>
+      </w:r>
+      <w:r>
+        <w:rPr>
+          <w:rFonts w:ascii="Arial" w:hAnsi="Arial" w:cs="Arial"/>
+          <w:szCs w:val="20"/>
+        </w:rPr>
+        <w:t xml:space="preserve">del cual se anexa Certificado de Tradición </w:t>
+      </w:r>
+      <w:r>
+        <w:rPr>
+          <w:rFonts w:ascii="Arial" w:hAnsi="Arial" w:cs="Arial"/>
+          <w:szCs w:val="20"/>
+        </w:rPr>
+        <w:t xml:space="preserve">y Libertad identificado con </w:t>
+      </w:r>
+      <w:r>
+        <w:rPr>
+          <w:rFonts w:ascii="Arial" w:hAnsi="Arial" w:cs="Arial"/>
+          <w:szCs w:val="20"/>
         </w:rPr>
         <w:lastRenderedPageBreak/>
-        <w:t xml:space="preserve">siguiente texto] </w:t>
-      </w:r>
-      <w:r>
-        <w:rPr>
-          <w:rFonts w:ascii="Arial" w:hAnsi="Arial" w:cs="Arial"/>
-          <w:szCs w:val="20"/>
-        </w:rPr>
-        <w:t xml:space="preserve">El presente acuerdo tiene como garantía un </w:t>
-      </w:r>
-      <w:r>
-        <w:rPr>
-          <w:rFonts w:ascii="Arial" w:hAnsi="Arial" w:cs="Arial"/>
-          <w:color w:val="FF0000"/>
-          <w:szCs w:val="20"/>
-          <w:highlight w:val="yellow"/>
-        </w:rPr>
-        <w:t>bien inmueble o mueble</w:t>
-      </w:r>
-      <w:r>
-        <w:rPr>
-          <w:rFonts w:ascii="Arial" w:hAnsi="Arial" w:cs="Arial"/>
-          <w:color w:val="FF0000"/>
-          <w:szCs w:val="20"/>
-        </w:rPr>
-        <w:t xml:space="preserve"> </w:t>
-      </w:r>
-      <w:r>
-        <w:rPr>
-          <w:rFonts w:ascii="Arial" w:hAnsi="Arial" w:cs="Arial"/>
-          <w:szCs w:val="20"/>
-        </w:rPr>
-        <w:t xml:space="preserve">del cual se anexa Certificado de Tradición </w:t>
-      </w:r>
-      <w:r>
-        <w:rPr>
-          <w:rFonts w:ascii="Arial" w:hAnsi="Arial" w:cs="Arial"/>
-          <w:szCs w:val="20"/>
-        </w:rPr>
-        <w:t xml:space="preserve">y Libertad identificado con folio de </w:t>
+        <w:t xml:space="preserve">folio de </w:t>
       </w:r>
       <w:r>
         <w:rPr>
@@ -6689,7 +6570,6 @@
                 <w:sz w:val="18"/>
                 <w:szCs w:val="20"/>
               </w:rPr>
-              <w:lastRenderedPageBreak/>
               <w:t>Número de cuenta corriente:</w:t>
             </w:r>
           </w:p>
@@ -6794,6 +6674,7 @@
                 <w:sz w:val="18"/>
                 <w:szCs w:val="20"/>
               </w:rPr>
+              <w:lastRenderedPageBreak/>
               <w:t>Sancionado:</w:t>
             </w:r>
           </w:p>
@@ -8215,7 +8096,7 @@
 </file>
 
 <file path=word/endnotes.xml><?xml version="1.0" encoding="utf-8"?>
-<w:endnotes xmlns:wpc="http://schemas.microsoft.com/office/word/2010/wordprocessingCanvas" xmlns:cx="http://schemas.microsoft.com/office/drawing/2014/chartex" xmlns:cx1="http://schemas.microsoft.com/office/drawing/2015/9/8/chartex" xmlns:cx2="http://schemas.microsoft.com/office/drawing/2015/10/21/chartex" xmlns:cx3="http://schemas.microsoft.com/office/drawing/2016/5/9/chartex" xmlns:cx4="http://schemas.microsoft.com/office/drawing/2016/5/10/chartex" xmlns:cx5="http://schemas.microsoft.com/office/drawing/2016/5/11/chartex" xmlns:cx6="http://schemas.microsoft.com/office/drawing/2016/5/12/chartex" xmlns:cx7="http://schemas.microsoft.com/office/drawing/2016/5/13/chartex" xmlns:cx8="http://schemas.microsoft.com/office/drawing/2016/5/14/chartex" xmlns:mc="http://schemas.openxmlformats.org/markup-compatibility/2006" xmlns:aink="http://schemas.microsoft.com/office/drawing/2016/ink" xmlns:am3d="http://schemas.microsoft.com/office/drawing/2017/model3d" xmlns:o="urn:schemas-microsoft-com:office:office" xmlns:oel="http://schemas.microsoft.com/office/2019/extlst" xmlns:r="http://schemas.openxmlformats.org/officeDocument/2006/relationships" xmlns:m="http://schemas.openxmlformats.org/officeDocument/2006/math" xmlns:v="urn:schemas-microsoft-com:vml" xmlns:wp14="http://schemas.microsoft.com/office/word/2010/wordprocessingDrawing" xmlns:wp="http://schemas.openxmlformats.org/drawingml/2006/wordprocessingDrawing" xmlns:w10="urn:schemas-microsoft-com:office:word" xmlns:w="http://schemas.openxmlformats.org/wordprocessingml/2006/main" xmlns:w14="http://schemas.microsoft.com/office/word/2010/wordml" xmlns:w15="http://schemas.microsoft.com/office/word/2012/wordml" xmlns:w16cex="http://schemas.microsoft.com/office/word/2018/wordml/cex" xmlns:w16cid="http://schemas.microsoft.com/office/word/2016/wordml/cid" xmlns:w16="http://schemas.microsoft.com/office/word/2018/wordml" xmlns:w16sdtdh="http://schemas.microsoft.com/office/word/2020/wordml/sdtdatahash" xmlns:w16se="http://schemas.microsoft.com/office/word/2015/wordml/symex" xmlns:wpg="http://schemas.microsoft.com/office/word/2010/wordprocessingGroup" xmlns:wpi="http://schemas.microsoft.com/office/word/2010/wordprocessingInk" xmlns:wne="http://schemas.microsoft.com/office/word/2006/wordml" xmlns:wps="http://schemas.microsoft.com/office/word/2010/wordprocessingShape" mc:Ignorable="w14 w15 w16se w16cid w16 w16cex w16sdtdh wp14">
+<w:endnotes xmlns:wpc="http://schemas.microsoft.com/office/word/2010/wordprocessingCanvas" xmlns:cx="http://schemas.microsoft.com/office/drawing/2014/chartex" xmlns:cx1="http://schemas.microsoft.com/office/drawing/2015/9/8/chartex" xmlns:cx2="http://schemas.microsoft.com/office/drawing/2015/10/21/chartex" xmlns:cx3="http://schemas.microsoft.com/office/drawing/2016/5/9/chartex" xmlns:cx4="http://schemas.microsoft.com/office/drawing/2016/5/10/chartex" xmlns:cx5="http://schemas.microsoft.com/office/drawing/2016/5/11/chartex" xmlns:cx6="http://schemas.microsoft.com/office/drawing/2016/5/12/chartex" xmlns:cx7="http://schemas.microsoft.com/office/drawing/2016/5/13/chartex" xmlns:cx8="http://schemas.microsoft.com/office/drawing/2016/5/14/chartex" xmlns:mc="http://schemas.openxmlformats.org/markup-compatibility/2006" xmlns:aink="http://schemas.microsoft.com/office/drawing/2016/ink" xmlns:am3d="http://schemas.microsoft.com/office/drawing/2017/model3d" xmlns:o="urn:schemas-microsoft-com:office:office" xmlns:oel="http://schemas.microsoft.com/office/2019/extlst" xmlns:r="http://schemas.openxmlformats.org/officeDocument/2006/relationships" xmlns:m="http://schemas.openxmlformats.org/officeDocument/2006/math" xmlns:v="urn:schemas-microsoft-com:vml" xmlns:wp14="http://schemas.microsoft.com/office/word/2010/wordprocessingDrawing" xmlns:wp="http://schemas.openxmlformats.org/drawingml/2006/wordprocessingDrawing" xmlns:w10="urn:schemas-microsoft-com:office:word" xmlns:w="http://schemas.openxmlformats.org/wordprocessingml/2006/main" xmlns:w14="http://schemas.microsoft.com/office/word/2010/wordml" xmlns:w15="http://schemas.microsoft.com/office/word/2012/wordml" xmlns:w16cex="http://schemas.microsoft.com/office/word/2018/wordml/cex" xmlns:w16cid="http://schemas.microsoft.com/office/word/2016/wordml/cid" xmlns:w16="http://schemas.microsoft.com/office/word/2018/wordml" xmlns:w16du="http://schemas.microsoft.com/office/word/2023/wordml/word16du" xmlns:w16sdtdh="http://schemas.microsoft.com/office/word/2020/wordml/sdtdatahash" xmlns:w16se="http://schemas.microsoft.com/office/word/2015/wordml/symex" xmlns:wpg="http://schemas.microsoft.com/office/word/2010/wordprocessingGroup" xmlns:wpi="http://schemas.microsoft.com/office/word/2010/wordprocessingInk" xmlns:wne="http://schemas.microsoft.com/office/word/2006/wordml" xmlns:wps="http://schemas.microsoft.com/office/word/2010/wordprocessingShape" mc:Ignorable="w14 w15 w16se w16cid w16 w16cex w16sdtdh w16du wp14">
   <w:endnote w:type="separator" w:id="-1">
     <w:p>
       <w:r>
@@ -8234,7 +8115,7 @@
 </file>
 
 <file path=word/footer1.xml><?xml version="1.0" encoding="utf-8"?>
-<w:ftr xmlns:wpc="http://schemas.microsoft.com/office/word/2010/wordprocessingCanvas" xmlns:cx="http://schemas.microsoft.com/office/drawing/2014/chartex" xmlns:cx1="http://schemas.microsoft.com/office/drawing/2015/9/8/chartex" xmlns:cx2="http://schemas.microsoft.com/office/drawing/2015/10/21/chartex" xmlns:cx3="http://schemas.microsoft.com/office/drawing/2016/5/9/chartex" xmlns:cx4="http://schemas.microsoft.com/office/drawing/2016/5/10/chartex" xmlns:cx5="http://schemas.microsoft.com/office/drawing/2016/5/11/chartex" xmlns:cx6="http://schemas.microsoft.com/office/drawing/2016/5/12/chartex" xmlns:cx7="http://schemas.microsoft.com/office/drawing/2016/5/13/chartex" xmlns:cx8="http://schemas.microsoft.com/office/drawing/2016/5/14/chartex" xmlns:mc="http://schemas.openxmlformats.org/markup-compatibility/2006" xmlns:aink="http://schemas.microsoft.com/office/drawing/2016/ink" xmlns:am3d="http://schemas.microsoft.com/office/drawing/2017/model3d" xmlns:o="urn:schemas-microsoft-com:office:office" xmlns:oel="http://schemas.microsoft.com/office/2019/extlst" xmlns:r="http://schemas.openxmlformats.org/officeDocument/2006/relationships" xmlns:m="http://schemas.openxmlformats.org/officeDocument/2006/math" xmlns:v="urn:schemas-microsoft-com:vml" xmlns:wp14="http://schemas.microsoft.com/office/word/2010/wordprocessingDrawing" xmlns:wp="http://schemas.openxmlformats.org/drawingml/2006/wordprocessingDrawing" xmlns:w10="urn:schemas-microsoft-com:office:word" xmlns:w="http://schemas.openxmlformats.org/wordprocessingml/2006/main" xmlns:w14="http://schemas.microsoft.com/office/word/2010/wordml" xmlns:w15="http://schemas.microsoft.com/office/word/2012/wordml" xmlns:w16cex="http://schemas.microsoft.com/office/word/2018/wordml/cex" xmlns:w16cid="http://schemas.microsoft.com/office/word/2016/wordml/cid" xmlns:w16="http://schemas.microsoft.com/office/word/2018/wordml" xmlns:w16sdtdh="http://schemas.microsoft.com/office/word/2020/wordml/sdtdatahash" xmlns:w16se="http://schemas.microsoft.com/office/word/2015/wordml/symex" xmlns:wpg="http://schemas.microsoft.com/office/word/2010/wordprocessingGroup" xmlns:wpi="http://schemas.microsoft.com/office/word/2010/wordprocessingInk" xmlns:wne="http://schemas.microsoft.com/office/word/2006/wordml" xmlns:wps="http://schemas.microsoft.com/office/word/2010/wordprocessingShape" mc:Ignorable="w14 w15 w16se w16cid w16 w16cex w16sdtdh wp14">
+<w:ftr xmlns:wpc="http://schemas.microsoft.com/office/word/2010/wordprocessingCanvas" xmlns:cx="http://schemas.microsoft.com/office/drawing/2014/chartex" xmlns:cx1="http://schemas.microsoft.com/office/drawing/2015/9/8/chartex" xmlns:cx2="http://schemas.microsoft.com/office/drawing/2015/10/21/chartex" xmlns:cx3="http://schemas.microsoft.com/office/drawing/2016/5/9/chartex" xmlns:cx4="http://schemas.microsoft.com/office/drawing/2016/5/10/chartex" xmlns:cx5="http://schemas.microsoft.com/office/drawing/2016/5/11/chartex" xmlns:cx6="http://schemas.microsoft.com/office/drawing/2016/5/12/chartex" xmlns:cx7="http://schemas.microsoft.com/office/drawing/2016/5/13/chartex" xmlns:cx8="http://schemas.microsoft.com/office/drawing/2016/5/14/chartex" xmlns:mc="http://schemas.openxmlformats.org/markup-compatibility/2006" xmlns:aink="http://schemas.microsoft.com/office/drawing/2016/ink" xmlns:am3d="http://schemas.microsoft.com/office/drawing/2017/model3d" xmlns:o="urn:schemas-microsoft-com:office:office" xmlns:oel="http://schemas.microsoft.com/office/2019/extlst" xmlns:r="http://schemas.openxmlformats.org/officeDocument/2006/relationships" xmlns:m="http://schemas.openxmlformats.org/officeDocument/2006/math" xmlns:v="urn:schemas-microsoft-com:vml" xmlns:wp14="http://schemas.microsoft.com/office/word/2010/wordprocessingDrawing" xmlns:wp="http://schemas.openxmlformats.org/drawingml/2006/wordprocessingDrawing" xmlns:w10="urn:schemas-microsoft-com:office:word" xmlns:w="http://schemas.openxmlformats.org/wordprocessingml/2006/main" xmlns:w14="http://schemas.microsoft.com/office/word/2010/wordml" xmlns:w15="http://schemas.microsoft.com/office/word/2012/wordml" xmlns:w16cex="http://schemas.microsoft.com/office/word/2018/wordml/cex" xmlns:w16cid="http://schemas.microsoft.com/office/word/2016/wordml/cid" xmlns:w16="http://schemas.microsoft.com/office/word/2018/wordml" xmlns:w16du="http://schemas.microsoft.com/office/word/2023/wordml/word16du" xmlns:w16sdtdh="http://schemas.microsoft.com/office/word/2020/wordml/sdtdatahash" xmlns:w16se="http://schemas.microsoft.com/office/word/2015/wordml/symex" xmlns:wpg="http://schemas.microsoft.com/office/word/2010/wordprocessingGroup" xmlns:wpi="http://schemas.microsoft.com/office/word/2010/wordprocessingInk" xmlns:wne="http://schemas.microsoft.com/office/word/2006/wordml" xmlns:wps="http://schemas.microsoft.com/office/word/2010/wordprocessingShape" mc:Ignorable="w14 w15 w16se w16cid w16 w16cex w16sdtdh w16du wp14">
   <w:p>
     <w:pPr>
       <w:pStyle w:val="Piedepgina"/>
@@ -8323,7 +8204,7 @@
 </file>
 
 <file path=word/footnotes.xml><?xml version="1.0" encoding="utf-8"?>
-<w:footnotes xmlns:wpc="http://schemas.microsoft.com/office/word/2010/wordprocessingCanvas" xmlns:cx="http://schemas.microsoft.com/office/drawing/2014/chartex" xmlns:cx1="http://schemas.microsoft.com/office/drawing/2015/9/8/chartex" xmlns:cx2="http://schemas.microsoft.com/office/drawing/2015/10/21/chartex" xmlns:cx3="http://schemas.microsoft.com/office/drawing/2016/5/9/chartex" xmlns:cx4="http://schemas.microsoft.com/office/drawing/2016/5/10/chartex" xmlns:cx5="http://schemas.microsoft.com/office/drawing/2016/5/11/chartex" xmlns:cx6="http://schemas.microsoft.com/office/drawing/2016/5/12/chartex" xmlns:cx7="http://schemas.microsoft.com/office/drawing/2016/5/13/chartex" xmlns:cx8="http://schemas.microsoft.com/office/drawing/2016/5/14/chartex" xmlns:mc="http://schemas.openxmlformats.org/markup-compatibility/2006" xmlns:aink="http://schemas.microsoft.com/office/drawing/2016/ink" xmlns:am3d="http://schemas.microsoft.com/office/drawing/2017/model3d" xmlns:o="urn:schemas-microsoft-com:office:office" xmlns:oel="http://schemas.microsoft.com/office/2019/extlst" xmlns:r="http://schemas.openxmlformats.org/officeDocument/2006/relationships" xmlns:m="http://schemas.openxmlformats.org/officeDocument/2006/math" xmlns:v="urn:schemas-microsoft-com:vml" xmlns:wp14="http://schemas.microsoft.com/office/word/2010/wordprocessingDrawing" xmlns:wp="http://schemas.openxmlformats.org/drawingml/2006/wordprocessingDrawing" xmlns:w10="urn:schemas-microsoft-com:office:word" xmlns:w="http://schemas.openxmlformats.org/wordprocessingml/2006/main" xmlns:w14="http://schemas.microsoft.com/office/word/2010/wordml" xmlns:w15="http://schemas.microsoft.com/office/word/2012/wordml" xmlns:w16cex="http://schemas.microsoft.com/office/word/2018/wordml/cex" xmlns:w16cid="http://schemas.microsoft.com/office/word/2016/wordml/cid" xmlns:w16="http://schemas.microsoft.com/office/word/2018/wordml" xmlns:w16sdtdh="http://schemas.microsoft.com/office/word/2020/wordml/sdtdatahash" xmlns:w16se="http://schemas.microsoft.com/office/word/2015/wordml/symex" xmlns:wpg="http://schemas.microsoft.com/office/word/2010/wordprocessingGroup" xmlns:wpi="http://schemas.microsoft.com/office/word/2010/wordprocessingInk" xmlns:wne="http://schemas.microsoft.com/office/word/2006/wordml" xmlns:wps="http://schemas.microsoft.com/office/word/2010/wordprocessingShape" mc:Ignorable="w14 w15 w16se w16cid w16 w16cex w16sdtdh wp14">
+<w:footnotes xmlns:wpc="http://schemas.microsoft.com/office/word/2010/wordprocessingCanvas" xmlns:cx="http://schemas.microsoft.com/office/drawing/2014/chartex" xmlns:cx1="http://schemas.microsoft.com/office/drawing/2015/9/8/chartex" xmlns:cx2="http://schemas.microsoft.com/office/drawing/2015/10/21/chartex" xmlns:cx3="http://schemas.microsoft.com/office/drawing/2016/5/9/chartex" xmlns:cx4="http://schemas.microsoft.com/office/drawing/2016/5/10/chartex" xmlns:cx5="http://schemas.microsoft.com/office/drawing/2016/5/11/chartex" xmlns:cx6="http://schemas.microsoft.com/office/drawing/2016/5/12/chartex" xmlns:cx7="http://schemas.microsoft.com/office/drawing/2016/5/13/chartex" xmlns:cx8="http://schemas.microsoft.com/office/drawing/2016/5/14/chartex" xmlns:mc="http://schemas.openxmlformats.org/markup-compatibility/2006" xmlns:aink="http://schemas.microsoft.com/office/drawing/2016/ink" xmlns:am3d="http://schemas.microsoft.com/office/drawing/2017/model3d" xmlns:o="urn:schemas-microsoft-com:office:office" xmlns:oel="http://schemas.microsoft.com/office/2019/extlst" xmlns:r="http://schemas.openxmlformats.org/officeDocument/2006/relationships" xmlns:m="http://schemas.openxmlformats.org/officeDocument/2006/math" xmlns:v="urn:schemas-microsoft-com:vml" xmlns:wp14="http://schemas.microsoft.com/office/word/2010/wordprocessingDrawing" xmlns:wp="http://schemas.openxmlformats.org/drawingml/2006/wordprocessingDrawing" xmlns:w10="urn:schemas-microsoft-com:office:word" xmlns:w="http://schemas.openxmlformats.org/wordprocessingml/2006/main" xmlns:w14="http://schemas.microsoft.com/office/word/2010/wordml" xmlns:w15="http://schemas.microsoft.com/office/word/2012/wordml" xmlns:w16cex="http://schemas.microsoft.com/office/word/2018/wordml/cex" xmlns:w16cid="http://schemas.microsoft.com/office/word/2016/wordml/cid" xmlns:w16="http://schemas.microsoft.com/office/word/2018/wordml" xmlns:w16du="http://schemas.microsoft.com/office/word/2023/wordml/word16du" xmlns:w16sdtdh="http://schemas.microsoft.com/office/word/2020/wordml/sdtdatahash" xmlns:w16se="http://schemas.microsoft.com/office/word/2015/wordml/symex" xmlns:wpg="http://schemas.microsoft.com/office/word/2010/wordprocessingGroup" xmlns:wpi="http://schemas.microsoft.com/office/word/2010/wordprocessingInk" xmlns:wne="http://schemas.microsoft.com/office/word/2006/wordml" xmlns:wps="http://schemas.microsoft.com/office/word/2010/wordprocessingShape" mc:Ignorable="w14 w15 w16se w16cid w16 w16cex w16sdtdh w16du wp14">
   <w:footnote w:type="separator" w:id="-1">
     <w:p>
       <w:r>
@@ -8342,7 +8223,7 @@
 </file>
 
 <file path=word/header1.xml><?xml version="1.0" encoding="utf-8"?>
-<w:hdr xmlns:wpc="http://schemas.microsoft.com/office/word/2010/wordprocessingCanvas" xmlns:cx="http://schemas.microsoft.com/office/drawing/2014/chartex" xmlns:cx1="http://schemas.microsoft.com/office/drawing/2015/9/8/chartex" xmlns:cx2="http://schemas.microsoft.com/office/drawing/2015/10/21/chartex" xmlns:cx3="http://schemas.microsoft.com/office/drawing/2016/5/9/chartex" xmlns:cx4="http://schemas.microsoft.com/office/drawing/2016/5/10/chartex" xmlns:cx5="http://schemas.microsoft.com/office/drawing/2016/5/11/chartex" xmlns:cx6="http://schemas.microsoft.com/office/drawing/2016/5/12/chartex" xmlns:cx7="http://schemas.microsoft.com/office/drawing/2016/5/13/chartex" xmlns:cx8="http://schemas.microsoft.com/office/drawing/2016/5/14/chartex" xmlns:mc="http://schemas.openxmlformats.org/markup-compatibility/2006" xmlns:aink="http://schemas.microsoft.com/office/drawing/2016/ink" xmlns:am3d="http://schemas.microsoft.com/office/drawing/2017/model3d" xmlns:o="urn:schemas-microsoft-com:office:office" xmlns:oel="http://schemas.microsoft.com/office/2019/extlst" xmlns:r="http://schemas.openxmlformats.org/officeDocument/2006/relationships" xmlns:m="http://schemas.openxmlformats.org/officeDocument/2006/math" xmlns:v="urn:schemas-microsoft-com:vml" xmlns:wp14="http://schemas.microsoft.com/office/word/2010/wordprocessingDrawing" xmlns:wp="http://schemas.openxmlformats.org/drawingml/2006/wordprocessingDrawing" xmlns:w10="urn:schemas-microsoft-com:office:word" xmlns:w="http://schemas.openxmlformats.org/wordprocessingml/2006/main" xmlns:w14="http://schemas.microsoft.com/office/word/2010/wordml" xmlns:w15="http://schemas.microsoft.com/office/word/2012/wordml" xmlns:w16cex="http://schemas.microsoft.com/office/word/2018/wordml/cex" xmlns:w16cid="http://schemas.microsoft.com/office/word/2016/wordml/cid" xmlns:w16="http://schemas.microsoft.com/office/word/2018/wordml" xmlns:w16sdtdh="http://schemas.microsoft.com/office/word/2020/wordml/sdtdatahash" xmlns:w16se="http://schemas.microsoft.com/office/word/2015/wordml/symex" xmlns:wpg="http://schemas.microsoft.com/office/word/2010/wordprocessingGroup" xmlns:wpi="http://schemas.microsoft.com/office/word/2010/wordprocessingInk" xmlns:wne="http://schemas.microsoft.com/office/word/2006/wordml" xmlns:wps="http://schemas.microsoft.com/office/word/2010/wordprocessingShape" mc:Ignorable="w14 w15 w16se w16cid w16 w16cex w16sdtdh wp14">
+<w:hdr xmlns:wpc="http://schemas.microsoft.com/office/word/2010/wordprocessingCanvas" xmlns:cx="http://schemas.microsoft.com/office/drawing/2014/chartex" xmlns:cx1="http://schemas.microsoft.com/office/drawing/2015/9/8/chartex" xmlns:cx2="http://schemas.microsoft.com/office/drawing/2015/10/21/chartex" xmlns:cx3="http://schemas.microsoft.com/office/drawing/2016/5/9/chartex" xmlns:cx4="http://schemas.microsoft.com/office/drawing/2016/5/10/chartex" xmlns:cx5="http://schemas.microsoft.com/office/drawing/2016/5/11/chartex" xmlns:cx6="http://schemas.microsoft.com/office/drawing/2016/5/12/chartex" xmlns:cx7="http://schemas.microsoft.com/office/drawing/2016/5/13/chartex" xmlns:cx8="http://schemas.microsoft.com/office/drawing/2016/5/14/chartex" xmlns:mc="http://schemas.openxmlformats.org/markup-compatibility/2006" xmlns:aink="http://schemas.microsoft.com/office/drawing/2016/ink" xmlns:am3d="http://schemas.microsoft.com/office/drawing/2017/model3d" xmlns:o="urn:schemas-microsoft-com:office:office" xmlns:oel="http://schemas.microsoft.com/office/2019/extlst" xmlns:r="http://schemas.openxmlformats.org/officeDocument/2006/relationships" xmlns:m="http://schemas.openxmlformats.org/officeDocument/2006/math" xmlns:v="urn:schemas-microsoft-com:vml" xmlns:wp14="http://schemas.microsoft.com/office/word/2010/wordprocessingDrawing" xmlns:wp="http://schemas.openxmlformats.org/drawingml/2006/wordprocessingDrawing" xmlns:w10="urn:schemas-microsoft-com:office:word" xmlns:w="http://schemas.openxmlformats.org/wordprocessingml/2006/main" xmlns:w14="http://schemas.microsoft.com/office/word/2010/wordml" xmlns:w15="http://schemas.microsoft.com/office/word/2012/wordml" xmlns:w16cex="http://schemas.microsoft.com/office/word/2018/wordml/cex" xmlns:w16cid="http://schemas.microsoft.com/office/word/2016/wordml/cid" xmlns:w16="http://schemas.microsoft.com/office/word/2018/wordml" xmlns:w16du="http://schemas.microsoft.com/office/word/2023/wordml/word16du" xmlns:w16sdtdh="http://schemas.microsoft.com/office/word/2020/wordml/sdtdatahash" xmlns:w16se="http://schemas.microsoft.com/office/word/2015/wordml/symex" xmlns:wpg="http://schemas.microsoft.com/office/word/2010/wordprocessingGroup" xmlns:wpi="http://schemas.microsoft.com/office/word/2010/wordprocessingInk" xmlns:wne="http://schemas.microsoft.com/office/word/2006/wordml" xmlns:wps="http://schemas.microsoft.com/office/word/2010/wordprocessingShape" mc:Ignorable="w14 w15 w16se w16cid w16 w16cex w16sdtdh w16du wp14">
   <w:tbl>
     <w:tblPr>
       <w:tblW w:w="5075" w:type="pct"/>
@@ -8566,7 +8447,7 @@
 </file>
 
 <file path=word/numbering.xml><?xml version="1.0" encoding="utf-8"?>
-<w:numbering xmlns:wpc="http://schemas.microsoft.com/office/word/2010/wordprocessingCanvas" xmlns:cx="http://schemas.microsoft.com/office/drawing/2014/chartex" xmlns:cx1="http://schemas.microsoft.com/office/drawing/2015/9/8/chartex" xmlns:cx2="http://schemas.microsoft.com/office/drawing/2015/10/21/chartex" xmlns:cx3="http://schemas.microsoft.com/office/drawing/2016/5/9/chartex" xmlns:cx4="http://schemas.microsoft.com/office/drawing/2016/5/10/chartex" xmlns:cx5="http://schemas.microsoft.com/office/drawing/2016/5/11/chartex" xmlns:cx6="http://schemas.microsoft.com/office/drawing/2016/5/12/chartex" xmlns:cx7="http://schemas.microsoft.com/office/drawing/2016/5/13/chartex" xmlns:cx8="http://schemas.microsoft.com/office/drawing/2016/5/14/chartex" xmlns:mc="http://schemas.openxmlformats.org/markup-compatibility/2006" xmlns:aink="http://schemas.microsoft.com/office/drawing/2016/ink" xmlns:am3d="http://schemas.microsoft.com/office/drawing/2017/model3d" xmlns:o="urn:schemas-microsoft-com:office:office" xmlns:oel="http://schemas.microsoft.com/office/2019/extlst" xmlns:r="http://schemas.openxmlformats.org/officeDocument/2006/relationships" xmlns:m="http://schemas.openxmlformats.org/officeDocument/2006/math" xmlns:v="urn:schemas-microsoft-com:vml" xmlns:wp14="http://schemas.microsoft.com/office/word/2010/wordprocessingDrawing" xmlns:wp="http://schemas.openxmlformats.org/drawingml/2006/wordprocessingDrawing" xmlns:w10="urn:schemas-microsoft-com:office:word" xmlns:w="http://schemas.openxmlformats.org/wordprocessingml/2006/main" xmlns:w14="http://schemas.microsoft.com/office/word/2010/wordml" xmlns:w15="http://schemas.microsoft.com/office/word/2012/wordml" xmlns:w16cex="http://schemas.microsoft.com/office/word/2018/wordml/cex" xmlns:w16cid="http://schemas.microsoft.com/office/word/2016/wordml/cid" xmlns:w16="http://schemas.microsoft.com/office/word/2018/wordml" xmlns:w16sdtdh="http://schemas.microsoft.com/office/word/2020/wordml/sdtdatahash" xmlns:w16se="http://schemas.microsoft.com/office/word/2015/wordml/symex" xmlns:wpg="http://schemas.microsoft.com/office/word/2010/wordprocessingGroup" xmlns:wpi="http://schemas.microsoft.com/office/word/2010/wordprocessingInk" xmlns:wne="http://schemas.microsoft.com/office/word/2006/wordml" xmlns:wps="http://schemas.microsoft.com/office/word/2010/wordprocessingShape" mc:Ignorable="w14 w15 w16se w16cid w16 w16cex w16sdtdh wp14">
+<w:numbering xmlns:wpc="http://schemas.microsoft.com/office/word/2010/wordprocessingCanvas" xmlns:cx="http://schemas.microsoft.com/office/drawing/2014/chartex" xmlns:cx1="http://schemas.microsoft.com/office/drawing/2015/9/8/chartex" xmlns:cx2="http://schemas.microsoft.com/office/drawing/2015/10/21/chartex" xmlns:cx3="http://schemas.microsoft.com/office/drawing/2016/5/9/chartex" xmlns:cx4="http://schemas.microsoft.com/office/drawing/2016/5/10/chartex" xmlns:cx5="http://schemas.microsoft.com/office/drawing/2016/5/11/chartex" xmlns:cx6="http://schemas.microsoft.com/office/drawing/2016/5/12/chartex" xmlns:cx7="http://schemas.microsoft.com/office/drawing/2016/5/13/chartex" xmlns:cx8="http://schemas.microsoft.com/office/drawing/2016/5/14/chartex" xmlns:mc="http://schemas.openxmlformats.org/markup-compatibility/2006" xmlns:aink="http://schemas.microsoft.com/office/drawing/2016/ink" xmlns:am3d="http://schemas.microsoft.com/office/drawing/2017/model3d" xmlns:o="urn:schemas-microsoft-com:office:office" xmlns:oel="http://schemas.microsoft.com/office/2019/extlst" xmlns:r="http://schemas.openxmlformats.org/officeDocument/2006/relationships" xmlns:m="http://schemas.openxmlformats.org/officeDocument/2006/math" xmlns:v="urn:schemas-microsoft-com:vml" xmlns:wp14="http://schemas.microsoft.com/office/word/2010/wordprocessingDrawing" xmlns:wp="http://schemas.openxmlformats.org/drawingml/2006/wordprocessingDrawing" xmlns:w10="urn:schemas-microsoft-com:office:word" xmlns:w="http://schemas.openxmlformats.org/wordprocessingml/2006/main" xmlns:w14="http://schemas.microsoft.com/office/word/2010/wordml" xmlns:w15="http://schemas.microsoft.com/office/word/2012/wordml" xmlns:w16cex="http://schemas.microsoft.com/office/word/2018/wordml/cex" xmlns:w16cid="http://schemas.microsoft.com/office/word/2016/wordml/cid" xmlns:w16="http://schemas.microsoft.com/office/word/2018/wordml" xmlns:w16du="http://schemas.microsoft.com/office/word/2023/wordml/word16du" xmlns:w16sdtdh="http://schemas.microsoft.com/office/word/2020/wordml/sdtdatahash" xmlns:w16se="http://schemas.microsoft.com/office/word/2015/wordml/symex" xmlns:wpg="http://schemas.microsoft.com/office/word/2010/wordprocessingGroup" xmlns:wpi="http://schemas.microsoft.com/office/word/2010/wordprocessingInk" xmlns:wne="http://schemas.microsoft.com/office/word/2006/wordml" xmlns:wps="http://schemas.microsoft.com/office/word/2010/wordprocessingShape" mc:Ignorable="w14 w15 w16se w16cid w16 w16cex w16sdtdh w16du wp14">
   <w:abstractNum w:abstractNumId="0" w15:restartNumberingAfterBreak="0">
     <w:nsid w:val="77746019"/>
     <w:multiLevelType w:val="hybridMultilevel"/>
@@ -8687,7 +8568,7 @@
 </file>
 
 <file path=word/styles.xml><?xml version="1.0" encoding="utf-8"?>
-<w:styles xmlns:mc="http://schemas.openxmlformats.org/markup-compatibility/2006" xmlns:r="http://schemas.openxmlformats.org/officeDocument/2006/relationships" xmlns:w="http://schemas.openxmlformats.org/wordprocessingml/2006/main" xmlns:w14="http://schemas.microsoft.com/office/word/2010/wordml" xmlns:w15="http://schemas.microsoft.com/office/word/2012/wordml" xmlns:w16cex="http://schemas.microsoft.com/office/word/2018/wordml/cex" xmlns:w16cid="http://schemas.microsoft.com/office/word/2016/wordml/cid" xmlns:w16="http://schemas.microsoft.com/office/word/2018/wordml" xmlns:w16sdtdh="http://schemas.microsoft.com/office/word/2020/wordml/sdtdatahash" xmlns:w16se="http://schemas.microsoft.com/office/word/2015/wordml/symex" mc:Ignorable="w14 w15 w16se w16cid w16 w16cex w16sdtdh">
+<w:styles xmlns:mc="http://schemas.openxmlformats.org/markup-compatibility/2006" xmlns:r="http://schemas.openxmlformats.org/officeDocument/2006/relationships" xmlns:w="http://schemas.openxmlformats.org/wordprocessingml/2006/main" xmlns:w14="http://schemas.microsoft.com/office/word/2010/wordml" xmlns:w15="http://schemas.microsoft.com/office/word/2012/wordml" xmlns:w16cex="http://schemas.microsoft.com/office/word/2018/wordml/cex" xmlns:w16cid="http://schemas.microsoft.com/office/word/2016/wordml/cid" xmlns:w16="http://schemas.microsoft.com/office/word/2018/wordml" xmlns:w16du="http://schemas.microsoft.com/office/word/2023/wordml/word16du" xmlns:w16sdtdh="http://schemas.microsoft.com/office/word/2020/wordml/sdtdatahash" xmlns:w16se="http://schemas.microsoft.com/office/word/2015/wordml/symex" mc:Ignorable="w14 w15 w16se w16cid w16 w16cex w16sdtdh w16du">
   <w:docDefaults>
     <w:rPrDefault>
       <w:rPr>

</xml_diff>